<commit_message>
Nullable score, better moviecontroller, scoring logic in Bounce
</commit_message>
<xml_diff>
--- a/Docs/REST.docx
+++ b/Docs/REST.docx
@@ -43,7 +43,7 @@
         <w:pStyle w:val="Heading2"/>
         <w:numPr>
           <w:ilvl w:val="1"/>
-          <w:numId w:val="1"/>
+          <w:numId w:val="2"/>
         </w:numPr>
         <w:ind w:left="0" w:right="0" w:hanging="0"/>
         <w:rPr/>
@@ -156,7 +156,7 @@
         <w:pStyle w:val="ListParagraph"/>
         <w:numPr>
           <w:ilvl w:val="0"/>
-          <w:numId w:val="2"/>
+          <w:numId w:val="3"/>
         </w:numPr>
         <w:rPr/>
       </w:pPr>
@@ -172,7 +172,7 @@
         <w:pStyle w:val="ListParagraph"/>
         <w:numPr>
           <w:ilvl w:val="0"/>
-          <w:numId w:val="2"/>
+          <w:numId w:val="3"/>
         </w:numPr>
         <w:rPr/>
       </w:pPr>
@@ -188,7 +188,7 @@
         <w:pStyle w:val="ListParagraph"/>
         <w:numPr>
           <w:ilvl w:val="0"/>
-          <w:numId w:val="2"/>
+          <w:numId w:val="3"/>
         </w:numPr>
         <w:rPr/>
       </w:pPr>
@@ -204,7 +204,7 @@
         <w:pStyle w:val="ListParagraph"/>
         <w:numPr>
           <w:ilvl w:val="0"/>
-          <w:numId w:val="2"/>
+          <w:numId w:val="3"/>
         </w:numPr>
         <w:rPr/>
       </w:pPr>
@@ -220,7 +220,7 @@
         <w:pStyle w:val="ListParagraph"/>
         <w:numPr>
           <w:ilvl w:val="0"/>
-          <w:numId w:val="2"/>
+          <w:numId w:val="3"/>
         </w:numPr>
         <w:rPr/>
       </w:pPr>
@@ -236,7 +236,7 @@
         <w:pStyle w:val="ListParagraph"/>
         <w:numPr>
           <w:ilvl w:val="0"/>
-          <w:numId w:val="2"/>
+          <w:numId w:val="3"/>
         </w:numPr>
         <w:rPr/>
       </w:pPr>
@@ -252,7 +252,7 @@
         <w:pStyle w:val="ListParagraph"/>
         <w:numPr>
           <w:ilvl w:val="0"/>
-          <w:numId w:val="2"/>
+          <w:numId w:val="3"/>
         </w:numPr>
         <w:rPr/>
       </w:pPr>
@@ -268,7 +268,7 @@
         <w:pStyle w:val="ListParagraph"/>
         <w:numPr>
           <w:ilvl w:val="1"/>
-          <w:numId w:val="2"/>
+          <w:numId w:val="3"/>
         </w:numPr>
         <w:rPr>
           <w:rFonts w:ascii="Times New Roman" w:hAnsi="Times New Roman" w:cs="Times New Roman"/>
@@ -286,7 +286,7 @@
         <w:pStyle w:val="ListParagraph"/>
         <w:numPr>
           <w:ilvl w:val="1"/>
-          <w:numId w:val="2"/>
+          <w:numId w:val="3"/>
         </w:numPr>
         <w:rPr/>
       </w:pPr>
@@ -310,7 +310,7 @@
         <w:pStyle w:val="ListParagraph"/>
         <w:numPr>
           <w:ilvl w:val="1"/>
-          <w:numId w:val="2"/>
+          <w:numId w:val="3"/>
         </w:numPr>
         <w:rPr/>
       </w:pPr>
@@ -326,7 +326,7 @@
         <w:pStyle w:val="ListParagraph"/>
         <w:numPr>
           <w:ilvl w:val="1"/>
-          <w:numId w:val="2"/>
+          <w:numId w:val="3"/>
         </w:numPr>
         <w:rPr/>
       </w:pPr>
@@ -342,7 +342,7 @@
         <w:pStyle w:val="ListParagraph"/>
         <w:numPr>
           <w:ilvl w:val="1"/>
-          <w:numId w:val="2"/>
+          <w:numId w:val="3"/>
         </w:numPr>
         <w:rPr>
           <w:rFonts w:ascii="Times New Roman" w:hAnsi="Times New Roman" w:cs="Times New Roman"/>
@@ -360,7 +360,7 @@
         <w:pStyle w:val="ListParagraph"/>
         <w:numPr>
           <w:ilvl w:val="1"/>
-          <w:numId w:val="2"/>
+          <w:numId w:val="3"/>
         </w:numPr>
         <w:rPr/>
       </w:pPr>
@@ -376,7 +376,7 @@
         <w:pStyle w:val="ListParagraph"/>
         <w:numPr>
           <w:ilvl w:val="0"/>
-          <w:numId w:val="2"/>
+          <w:numId w:val="3"/>
         </w:numPr>
         <w:rPr/>
       </w:pPr>
@@ -392,7 +392,7 @@
         <w:pStyle w:val="ListParagraph"/>
         <w:numPr>
           <w:ilvl w:val="0"/>
-          <w:numId w:val="2"/>
+          <w:numId w:val="3"/>
         </w:numPr>
         <w:rPr/>
       </w:pPr>
@@ -408,7 +408,7 @@
         <w:pStyle w:val="ListParagraph"/>
         <w:numPr>
           <w:ilvl w:val="0"/>
-          <w:numId w:val="2"/>
+          <w:numId w:val="3"/>
         </w:numPr>
         <w:rPr/>
       </w:pPr>
@@ -424,7 +424,7 @@
         <w:pStyle w:val="ListParagraph"/>
         <w:numPr>
           <w:ilvl w:val="0"/>
-          <w:numId w:val="2"/>
+          <w:numId w:val="3"/>
         </w:numPr>
         <w:rPr/>
       </w:pPr>
@@ -440,7 +440,7 @@
         <w:pStyle w:val="ListParagraph"/>
         <w:numPr>
           <w:ilvl w:val="0"/>
-          <w:numId w:val="2"/>
+          <w:numId w:val="3"/>
         </w:numPr>
         <w:rPr/>
       </w:pPr>
@@ -456,7 +456,7 @@
         <w:pStyle w:val="ListParagraph"/>
         <w:numPr>
           <w:ilvl w:val="0"/>
-          <w:numId w:val="2"/>
+          <w:numId w:val="3"/>
         </w:numPr>
         <w:rPr/>
       </w:pPr>
@@ -472,7 +472,7 @@
         <w:pStyle w:val="ListParagraph"/>
         <w:numPr>
           <w:ilvl w:val="0"/>
-          <w:numId w:val="2"/>
+          <w:numId w:val="3"/>
         </w:numPr>
         <w:rPr>
           <w:rFonts w:ascii="Times New Roman" w:hAnsi="Times New Roman" w:cs="Times New Roman"/>
@@ -490,7 +490,7 @@
         <w:pStyle w:val="ListParagraph"/>
         <w:numPr>
           <w:ilvl w:val="0"/>
-          <w:numId w:val="2"/>
+          <w:numId w:val="3"/>
         </w:numPr>
         <w:rPr>
           <w:rFonts w:ascii="Times New Roman" w:hAnsi="Times New Roman" w:cs="Times New Roman"/>
@@ -4783,7 +4783,57 @@
           <w:rFonts w:cs="Times New Roman" w:ascii="Times New Roman" w:hAnsi="Times New Roman"/>
           <w:color w:val="000000"/>
         </w:rPr>
-        <w:t xml:space="preserve"> score as an double given by the grader, updates bestscore and lastscore appropriately </w:t>
+        <w:t xml:space="preserve"> score as an double given by the grader, updates best</w:t>
+      </w:r>
+      <w:ins w:id="4" w:author="Unknown Author" w:date="2021-07-12T02:02:10Z">
+        <w:r>
+          <w:rPr>
+            <w:rFonts w:cs="Times New Roman" w:ascii="Times New Roman" w:hAnsi="Times New Roman"/>
+            <w:color w:val="000000"/>
+          </w:rPr>
+          <w:t>S</w:t>
+        </w:r>
+      </w:ins>
+      <w:del w:id="5" w:author="Unknown Author" w:date="2021-07-12T02:02:09Z">
+        <w:r>
+          <w:rPr>
+            <w:rFonts w:cs="Times New Roman" w:ascii="Times New Roman" w:hAnsi="Times New Roman"/>
+            <w:color w:val="000000"/>
+          </w:rPr>
+          <w:delText>s</w:delText>
+        </w:r>
+      </w:del>
+      <w:r>
+        <w:rPr>
+          <w:rFonts w:cs="Times New Roman" w:ascii="Times New Roman" w:hAnsi="Times New Roman"/>
+          <w:color w:val="000000"/>
+        </w:rPr>
+        <w:t>core and last</w:t>
+      </w:r>
+      <w:ins w:id="6" w:author="Unknown Author" w:date="2021-07-12T02:02:13Z">
+        <w:r>
+          <w:rPr>
+            <w:rFonts w:cs="Times New Roman" w:ascii="Times New Roman" w:hAnsi="Times New Roman"/>
+            <w:color w:val="000000"/>
+          </w:rPr>
+          <w:t>S</w:t>
+        </w:r>
+      </w:ins>
+      <w:del w:id="7" w:author="Unknown Author" w:date="2021-07-12T02:02:12Z">
+        <w:r>
+          <w:rPr>
+            <w:rFonts w:cs="Times New Roman" w:ascii="Times New Roman" w:hAnsi="Times New Roman"/>
+            <w:color w:val="000000"/>
+          </w:rPr>
+          <w:delText>s</w:delText>
+        </w:r>
+      </w:del>
+      <w:r>
+        <w:rPr>
+          <w:rFonts w:cs="Times New Roman" w:ascii="Times New Roman" w:hAnsi="Times New Roman"/>
+          <w:color w:val="000000"/>
+        </w:rPr>
+        <w:t xml:space="preserve">core appropriately </w:t>
       </w:r>
     </w:p>
     <w:p>
@@ -4798,7 +4848,23 @@
           <w:color w:val="000000"/>
         </w:rPr>
         <w:tab/>
-        <w:t>errorResult text error string if nessary</w:t>
+        <w:t>errorResult text error string if ne</w:t>
+      </w:r>
+      <w:ins w:id="8" w:author="Unknown Author" w:date="2021-07-12T02:01:51Z">
+        <w:r>
+          <w:rPr>
+            <w:rFonts w:cs="Times New Roman" w:ascii="Times New Roman" w:hAnsi="Times New Roman"/>
+            <w:color w:val="000000"/>
+          </w:rPr>
+          <w:t>ce</w:t>
+        </w:r>
+      </w:ins>
+      <w:r>
+        <w:rPr>
+          <w:rFonts w:cs="Times New Roman" w:ascii="Times New Roman" w:hAnsi="Times New Roman"/>
+          <w:color w:val="000000"/>
+        </w:rPr>
+        <w:t>ssary</w:t>
       </w:r>
     </w:p>
     <w:p>
@@ -4917,7 +4983,7 @@
       <w:pgNumType w:fmt="decimal"/>
       <w:formProt w:val="false"/>
       <w:textDirection w:val="lrTb"/>
-      <w:docGrid w:type="default" w:linePitch="360" w:charSpace="4294964838"/>
+      <w:docGrid w:type="default" w:linePitch="360" w:charSpace="0"/>
     </w:sectPr>
   </w:body>
 </w:document>
@@ -4936,7 +5002,6 @@
       <w:pPr>
         <w:ind w:left="432" w:hanging="432"/>
       </w:pPr>
-      <w:rPr/>
     </w:lvl>
     <w:lvl w:ilvl="1">
       <w:start w:val="1"/>
@@ -4948,7 +5013,6 @@
       <w:pPr>
         <w:ind w:left="576" w:hanging="576"/>
       </w:pPr>
-      <w:rPr/>
     </w:lvl>
     <w:lvl w:ilvl="2">
       <w:start w:val="1"/>
@@ -4960,7 +5024,6 @@
       <w:pPr>
         <w:ind w:left="720" w:hanging="720"/>
       </w:pPr>
-      <w:rPr/>
     </w:lvl>
     <w:lvl w:ilvl="3">
       <w:start w:val="1"/>
@@ -5024,6 +5087,98 @@
     </w:lvl>
   </w:abstractNum>
   <w:abstractNum w:abstractNumId="2">
+    <w:lvl w:ilvl="0">
+      <w:start w:val="1"/>
+      <w:numFmt w:val="none"/>
+      <w:suff w:val="nothing"/>
+      <w:lvlText w:val=""/>
+      <w:lvlJc w:val="left"/>
+      <w:pPr>
+        <w:ind w:left="432" w:hanging="432"/>
+      </w:pPr>
+    </w:lvl>
+    <w:lvl w:ilvl="1">
+      <w:start w:val="1"/>
+      <w:numFmt w:val="none"/>
+      <w:suff w:val="nothing"/>
+      <w:lvlText w:val=""/>
+      <w:lvlJc w:val="left"/>
+      <w:pPr>
+        <w:ind w:left="576" w:hanging="576"/>
+      </w:pPr>
+    </w:lvl>
+    <w:lvl w:ilvl="2">
+      <w:start w:val="1"/>
+      <w:numFmt w:val="none"/>
+      <w:suff w:val="nothing"/>
+      <w:lvlText w:val=""/>
+      <w:lvlJc w:val="left"/>
+      <w:pPr>
+        <w:ind w:left="720" w:hanging="720"/>
+      </w:pPr>
+    </w:lvl>
+    <w:lvl w:ilvl="3">
+      <w:start w:val="1"/>
+      <w:numFmt w:val="none"/>
+      <w:suff w:val="nothing"/>
+      <w:lvlText w:val=""/>
+      <w:lvlJc w:val="left"/>
+      <w:pPr>
+        <w:ind w:left="0" w:hanging="0"/>
+      </w:pPr>
+    </w:lvl>
+    <w:lvl w:ilvl="4">
+      <w:start w:val="1"/>
+      <w:numFmt w:val="none"/>
+      <w:suff w:val="nothing"/>
+      <w:lvlText w:val=""/>
+      <w:lvlJc w:val="left"/>
+      <w:pPr>
+        <w:ind w:left="0" w:hanging="0"/>
+      </w:pPr>
+    </w:lvl>
+    <w:lvl w:ilvl="5">
+      <w:start w:val="1"/>
+      <w:numFmt w:val="none"/>
+      <w:suff w:val="nothing"/>
+      <w:lvlText w:val=""/>
+      <w:lvlJc w:val="left"/>
+      <w:pPr>
+        <w:ind w:left="0" w:hanging="0"/>
+      </w:pPr>
+    </w:lvl>
+    <w:lvl w:ilvl="6">
+      <w:start w:val="1"/>
+      <w:numFmt w:val="none"/>
+      <w:suff w:val="nothing"/>
+      <w:lvlText w:val=""/>
+      <w:lvlJc w:val="left"/>
+      <w:pPr>
+        <w:ind w:left="0" w:hanging="0"/>
+      </w:pPr>
+    </w:lvl>
+    <w:lvl w:ilvl="7">
+      <w:start w:val="1"/>
+      <w:numFmt w:val="none"/>
+      <w:suff w:val="nothing"/>
+      <w:lvlText w:val=""/>
+      <w:lvlJc w:val="left"/>
+      <w:pPr>
+        <w:ind w:left="0" w:hanging="0"/>
+      </w:pPr>
+    </w:lvl>
+    <w:lvl w:ilvl="8">
+      <w:start w:val="1"/>
+      <w:numFmt w:val="none"/>
+      <w:suff w:val="nothing"/>
+      <w:lvlText w:val=""/>
+      <w:lvlJc w:val="left"/>
+      <w:pPr>
+        <w:ind w:left="0" w:hanging="0"/>
+      </w:pPr>
+    </w:lvl>
+  </w:abstractNum>
+  <w:abstractNum w:abstractNumId="3">
     <w:lvl w:ilvl="0">
       <w:start w:val="1"/>
       <w:numFmt w:val="decimal"/>
@@ -5063,7 +5218,6 @@
       <w:pPr>
         <w:ind w:left="2160" w:hanging="180"/>
       </w:pPr>
-      <w:rPr/>
     </w:lvl>
     <w:lvl w:ilvl="3">
       <w:start w:val="1"/>
@@ -5073,7 +5227,6 @@
       <w:pPr>
         <w:ind w:left="2880" w:hanging="360"/>
       </w:pPr>
-      <w:rPr/>
     </w:lvl>
     <w:lvl w:ilvl="4">
       <w:start w:val="1"/>
@@ -5083,7 +5236,6 @@
       <w:pPr>
         <w:ind w:left="3600" w:hanging="360"/>
       </w:pPr>
-      <w:rPr/>
     </w:lvl>
     <w:lvl w:ilvl="5">
       <w:start w:val="1"/>
@@ -5093,7 +5245,6 @@
       <w:pPr>
         <w:ind w:left="4320" w:hanging="180"/>
       </w:pPr>
-      <w:rPr/>
     </w:lvl>
     <w:lvl w:ilvl="6">
       <w:start w:val="1"/>
@@ -5103,7 +5254,6 @@
       <w:pPr>
         <w:ind w:left="5040" w:hanging="360"/>
       </w:pPr>
-      <w:rPr/>
     </w:lvl>
     <w:lvl w:ilvl="7">
       <w:start w:val="1"/>
@@ -5113,7 +5263,6 @@
       <w:pPr>
         <w:ind w:left="5760" w:hanging="360"/>
       </w:pPr>
-      <w:rPr/>
     </w:lvl>
     <w:lvl w:ilvl="8">
       <w:start w:val="1"/>
@@ -5123,7 +5272,6 @@
       <w:pPr>
         <w:ind w:left="6480" w:hanging="180"/>
       </w:pPr>
-      <w:rPr/>
     </w:lvl>
   </w:abstractNum>
   <w:num w:numId="1">
@@ -5131,6 +5279,9 @@
   </w:num>
   <w:num w:numId="2">
     <w:abstractNumId w:val="2"/>
+  </w:num>
+  <w:num w:numId="3">
+    <w:abstractNumId w:val="3"/>
   </w:num>
 </w:numbering>
 </file>
@@ -5158,6 +5309,7 @@
       <w:suppressAutoHyphens w:val="true"/>
       <w:bidi w:val="0"/>
       <w:spacing w:lineRule="auto" w:line="252" w:before="0" w:after="160"/>
+      <w:jc w:val="left"/>
     </w:pPr>
     <w:rPr>
       <w:rFonts w:ascii="Calibri" w:hAnsi="Calibri" w:eastAsia="Calibri" w:cs="Tahoma"/>
@@ -5171,7 +5323,6 @@
   <w:style w:type="paragraph" w:styleId="Heading1">
     <w:name w:val="Heading 1"/>
     <w:basedOn w:val="Normal"/>
-    <w:next w:val="TextBody"/>
     <w:qFormat/>
     <w:pPr>
       <w:numPr>
@@ -5193,7 +5344,6 @@
   <w:style w:type="paragraph" w:styleId="Heading2">
     <w:name w:val="Heading 2"/>
     <w:basedOn w:val="Normal"/>
-    <w:next w:val="TextBody"/>
     <w:qFormat/>
     <w:pPr>
       <w:numPr>
@@ -5215,7 +5365,6 @@
   <w:style w:type="paragraph" w:styleId="Heading3">
     <w:name w:val="Heading 3"/>
     <w:basedOn w:val="Normal"/>
-    <w:next w:val="TextBody"/>
     <w:qFormat/>
     <w:pPr>
       <w:numPr>
@@ -5511,6 +5660,27 @@
       <w:lang w:eastAsia="zh-CN"/>
     </w:rPr>
   </w:style>
+  <w:style w:type="character" w:styleId="ListLabel1">
+    <w:name w:val="ListLabel 1"/>
+    <w:qFormat/>
+    <w:rPr>
+      <w:rFonts w:ascii="Times New Roman" w:hAnsi="Times New Roman" w:cs="Times New Roman"/>
+      <w:b w:val="false"/>
+      <w:i w:val="false"/>
+      <w:caps w:val="false"/>
+      <w:smallCaps w:val="false"/>
+      <w:spacing w:val="0"/>
+      <w:sz w:val="22"/>
+      <w:szCs w:val="22"/>
+    </w:rPr>
+  </w:style>
+  <w:style w:type="character" w:styleId="ListLabel2">
+    <w:name w:val="ListLabel 2"/>
+    <w:qFormat/>
+    <w:rPr>
+      <w:rFonts w:ascii="Times New Roman" w:hAnsi="Times New Roman" w:cs="Times New Roman"/>
+    </w:rPr>
+  </w:style>
   <w:style w:type="paragraph" w:styleId="Heading">
     <w:name w:val="Heading"/>
     <w:basedOn w:val="Normal"/>

</xml_diff>